<commit_message>
add a picture in test.docx
</commit_message>
<xml_diff>
--- a/test.docx
+++ b/test.docx
@@ -2,6 +2,14 @@
 <file path=word/document.xml><?xml version="1.0" encoding="utf-8"?>
 <w:document xmlns:ve="http://schemas.openxmlformats.org/markup-compatibility/2006" xmlns:o="urn:schemas-microsoft-com:office:office" xmlns:r="http://schemas.openxmlformats.org/officeDocument/2006/relationships" xmlns:m="http://schemas.openxmlformats.org/officeDocument/2006/math" xmlns:v="urn:schemas-microsoft-com:vml" xmlns:wp="http://schemas.openxmlformats.org/drawingml/2006/wordprocessingDrawing" xmlns:w10="urn:schemas-microsoft-com:office:word" xmlns:w="http://schemas.openxmlformats.org/wordprocessingml/2006/main" xmlns:wne="http://schemas.microsoft.com/office/word/2006/wordml">
   <w:body>
+    <w:p>
+      <w:r>
+        <w:rPr>
+          <w:rFonts w:hint="eastAsia"/>
+        </w:rPr>
+        <w:t>为小论文做准备</w:t>
+      </w:r>
+    </w:p>
     <w:p>
       <w:pPr>
         <w:rPr>
@@ -9,14 +17,6 @@
         </w:rPr>
       </w:pPr>
       <w:r>
-        <w:rPr>
-          <w:rFonts w:hint="eastAsia"/>
-        </w:rPr>
-        <w:t>为小论文做准备</w:t>
-      </w:r>
-    </w:p>
-    <w:p>
-      <w:r>
         <w:t>P</w:t>
       </w:r>
       <w:r>
@@ -24,6 +24,58 @@
           <w:rFonts w:hint="eastAsia"/>
         </w:rPr>
         <w:t>repare for my paper</w:t>
+      </w:r>
+    </w:p>
+    <w:p>
+      <w:r>
+        <w:rPr>
+          <w:noProof/>
+        </w:rPr>
+        <w:drawing>
+          <wp:inline distT="0" distB="0" distL="0" distR="0">
+            <wp:extent cx="572770" cy="572770"/>
+            <wp:effectExtent l="19050" t="0" r="0" b="0"/>
+            <wp:docPr id="1" name="图片 1" descr="http://duihui.qiumibao.com/zuqiu/moxige.png"/>
+            <wp:cNvGraphicFramePr>
+              <a:graphicFrameLocks xmlns:a="http://schemas.openxmlformats.org/drawingml/2006/main" noChangeAspect="1"/>
+            </wp:cNvGraphicFramePr>
+            <a:graphic xmlns:a="http://schemas.openxmlformats.org/drawingml/2006/main">
+              <a:graphicData uri="http://schemas.openxmlformats.org/drawingml/2006/picture">
+                <pic:pic xmlns:pic="http://schemas.openxmlformats.org/drawingml/2006/picture">
+                  <pic:nvPicPr>
+                    <pic:cNvPr id="0" name="Picture 1" descr="http://duihui.qiumibao.com/zuqiu/moxige.png"/>
+                    <pic:cNvPicPr>
+                      <a:picLocks noChangeAspect="1" noChangeArrowheads="1"/>
+                    </pic:cNvPicPr>
+                  </pic:nvPicPr>
+                  <pic:blipFill>
+                    <a:blip r:embed="rId6"/>
+                    <a:srcRect/>
+                    <a:stretch>
+                      <a:fillRect/>
+                    </a:stretch>
+                  </pic:blipFill>
+                  <pic:spPr bwMode="auto">
+                    <a:xfrm>
+                      <a:off x="0" y="0"/>
+                      <a:ext cx="572770" cy="572770"/>
+                    </a:xfrm>
+                    <a:prstGeom prst="rect">
+                      <a:avLst/>
+                    </a:prstGeom>
+                    <a:noFill/>
+                    <a:ln w="9525">
+                      <a:noFill/>
+                      <a:miter lim="800000"/>
+                      <a:headEnd/>
+                      <a:tailEnd/>
+                    </a:ln>
+                  </pic:spPr>
+                </pic:pic>
+              </a:graphicData>
+            </a:graphic>
+          </wp:inline>
+        </w:drawing>
       </w:r>
     </w:p>
     <w:sectPr>
@@ -230,6 +282,7 @@
   <w:style w:type="paragraph" w:default="1" w:styleId="a">
     <w:name w:val="Normal"/>
     <w:qFormat/>
+    <w:rsid w:val="007046DA"/>
     <w:pPr>
       <w:widowControl w:val="0"/>
       <w:jc w:val="both"/>
@@ -327,6 +380,31 @@
     <w:uiPriority w:val="99"/>
     <w:semiHidden/>
     <w:rsid w:val="00E2020B"/>
+    <w:rPr>
+      <w:sz w:val="18"/>
+      <w:szCs w:val="18"/>
+    </w:rPr>
+  </w:style>
+  <w:style w:type="paragraph" w:styleId="a5">
+    <w:name w:val="Balloon Text"/>
+    <w:basedOn w:val="a"/>
+    <w:link w:val="Char1"/>
+    <w:uiPriority w:val="99"/>
+    <w:semiHidden/>
+    <w:unhideWhenUsed/>
+    <w:rsid w:val="009C2C77"/>
+    <w:rPr>
+      <w:sz w:val="18"/>
+      <w:szCs w:val="18"/>
+    </w:rPr>
+  </w:style>
+  <w:style w:type="character" w:customStyle="1" w:styleId="Char1">
+    <w:name w:val="批注框文本 Char"/>
+    <w:basedOn w:val="a0"/>
+    <w:link w:val="a5"/>
+    <w:uiPriority w:val="99"/>
+    <w:semiHidden/>
+    <w:rsid w:val="009C2C77"/>
     <w:rPr>
       <w:sz w:val="18"/>
       <w:szCs w:val="18"/>

</xml_diff>